<commit_message>
Connecting to Kafka Server instance
</commit_message>
<xml_diff>
--- a/Functional Specification.docx
+++ b/Functional Specification.docx
@@ -81,7 +81,7 @@
           <w:sz w:val="24"/>
           <w:szCs w:val="24"/>
         </w:rPr>
-        <w:t>Last Updated: March 18</w:t>
+        <w:t>Last Updated: April 10</w:t>
       </w:r>
       <w:r>
         <w:rPr>
@@ -109,6 +109,755 @@
         <w:rPr>
           <w:sz w:val="24"/>
           <w:szCs w:val="24"/>
+        </w:rPr>
+      </w:pPr>
+    </w:p>
+    <w:p>
+      <w:pPr>
+        <w:rPr>
+          <w:b/>
+          <w:sz w:val="36"/>
+          <w:szCs w:val="36"/>
+        </w:rPr>
+      </w:pPr>
+      <w:r>
+        <w:rPr>
+          <w:b/>
+          <w:sz w:val="36"/>
+          <w:szCs w:val="36"/>
+        </w:rPr>
+        <w:t>Technical Specs</w:t>
+      </w:r>
+    </w:p>
+    <w:p>
+      <w:pPr>
+        <w:rPr>
+          <w:b/>
+        </w:rPr>
+      </w:pPr>
+      <w:r>
+        <w:rPr>
+          <w:b/>
+        </w:rPr>
+        <w:t xml:space="preserve">Technologies Utilized </w:t>
+      </w:r>
+    </w:p>
+    <w:p>
+      <w:pPr>
+        <w:pStyle w:val="ListParagraph"/>
+        <w:numPr>
+          <w:ilvl w:val="0"/>
+          <w:numId w:val="7"/>
+        </w:numPr>
+        <w:rPr>
+          <w:b/>
+        </w:rPr>
+      </w:pPr>
+      <w:proofErr w:type="spellStart"/>
+      <w:r>
+        <w:rPr>
+          <w:b/>
+        </w:rPr>
+        <w:t>NodeJS</w:t>
+      </w:r>
+      <w:proofErr w:type="spellEnd"/>
+    </w:p>
+    <w:p>
+      <w:pPr>
+        <w:pStyle w:val="ListParagraph"/>
+        <w:numPr>
+          <w:ilvl w:val="1"/>
+          <w:numId w:val="7"/>
+        </w:numPr>
+      </w:pPr>
+      <w:r>
+        <w:t>Dependencies Utilized</w:t>
+      </w:r>
+    </w:p>
+    <w:p>
+      <w:pPr>
+        <w:pStyle w:val="ListParagraph"/>
+        <w:numPr>
+          <w:ilvl w:val="2"/>
+          <w:numId w:val="7"/>
+        </w:numPr>
+      </w:pPr>
+      <w:r>
+        <w:t>Express</w:t>
+      </w:r>
+      <w:r>
+        <w:t xml:space="preserve"> – Web application framework</w:t>
+      </w:r>
+    </w:p>
+    <w:p>
+      <w:pPr>
+        <w:pStyle w:val="ListParagraph"/>
+        <w:numPr>
+          <w:ilvl w:val="3"/>
+          <w:numId w:val="7"/>
+        </w:numPr>
+      </w:pPr>
+      <w:r>
+        <w:t>Create an express app variable</w:t>
+      </w:r>
+    </w:p>
+    <w:p>
+      <w:pPr>
+        <w:pStyle w:val="ListParagraph"/>
+        <w:numPr>
+          <w:ilvl w:val="4"/>
+          <w:numId w:val="7"/>
+        </w:numPr>
+      </w:pPr>
+      <w:r>
+        <w:t>Set up app to use body-parsers ‘</w:t>
+      </w:r>
+      <w:proofErr w:type="spellStart"/>
+      <w:r>
+        <w:t>urlencoded</w:t>
+      </w:r>
+      <w:proofErr w:type="spellEnd"/>
+      <w:r>
+        <w:t>’ function</w:t>
+      </w:r>
+    </w:p>
+    <w:p>
+      <w:pPr>
+        <w:pStyle w:val="ListParagraph"/>
+        <w:numPr>
+          <w:ilvl w:val="4"/>
+          <w:numId w:val="7"/>
+        </w:numPr>
+      </w:pPr>
+      <w:r>
+        <w:t>Set up app to use body-parsers ‘</w:t>
+      </w:r>
+      <w:proofErr w:type="spellStart"/>
+      <w:r>
+        <w:t>json</w:t>
+      </w:r>
+      <w:proofErr w:type="spellEnd"/>
+      <w:r>
+        <w:t>’ function</w:t>
+      </w:r>
+    </w:p>
+    <w:p>
+      <w:pPr>
+        <w:pStyle w:val="ListParagraph"/>
+        <w:numPr>
+          <w:ilvl w:val="4"/>
+          <w:numId w:val="7"/>
+        </w:numPr>
+      </w:pPr>
+      <w:r>
+        <w:t>Set up apps static folder</w:t>
+      </w:r>
+    </w:p>
+    <w:p>
+      <w:pPr>
+        <w:pStyle w:val="ListParagraph"/>
+        <w:numPr>
+          <w:ilvl w:val="4"/>
+          <w:numId w:val="7"/>
+        </w:numPr>
+      </w:pPr>
+      <w:r>
+        <w:t>Set up apps view engine to ‘</w:t>
+      </w:r>
+      <w:proofErr w:type="spellStart"/>
+      <w:r>
+        <w:t>ejs</w:t>
+      </w:r>
+      <w:proofErr w:type="spellEnd"/>
+      <w:r>
+        <w:t>’</w:t>
+      </w:r>
+    </w:p>
+    <w:p>
+      <w:pPr>
+        <w:pStyle w:val="ListParagraph"/>
+        <w:numPr>
+          <w:ilvl w:val="4"/>
+          <w:numId w:val="7"/>
+        </w:numPr>
+      </w:pPr>
+      <w:r>
+        <w:t>Set app to listen on a specific port</w:t>
+      </w:r>
+    </w:p>
+    <w:p>
+      <w:pPr>
+        <w:pStyle w:val="ListParagraph"/>
+        <w:numPr>
+          <w:ilvl w:val="2"/>
+          <w:numId w:val="7"/>
+        </w:numPr>
+      </w:pPr>
+      <w:proofErr w:type="spellStart"/>
+      <w:r>
+        <w:t>MongoClient</w:t>
+      </w:r>
+      <w:proofErr w:type="spellEnd"/>
+    </w:p>
+    <w:p>
+      <w:pPr>
+        <w:pStyle w:val="ListParagraph"/>
+        <w:numPr>
+          <w:ilvl w:val="3"/>
+          <w:numId w:val="7"/>
+        </w:numPr>
+      </w:pPr>
+      <w:r>
+        <w:t xml:space="preserve">Require the database </w:t>
+      </w:r>
+      <w:proofErr w:type="spellStart"/>
+      <w:r>
+        <w:t>config</w:t>
+      </w:r>
+      <w:proofErr w:type="spellEnd"/>
+      <w:r>
+        <w:t xml:space="preserve"> file that contains the connection string</w:t>
+      </w:r>
+    </w:p>
+    <w:p>
+      <w:pPr>
+        <w:pStyle w:val="ListParagraph"/>
+        <w:numPr>
+          <w:ilvl w:val="3"/>
+          <w:numId w:val="7"/>
+        </w:numPr>
+      </w:pPr>
+      <w:r>
+        <w:t xml:space="preserve">Use the </w:t>
+      </w:r>
+      <w:proofErr w:type="spellStart"/>
+      <w:r>
+        <w:t>mongoclient</w:t>
+      </w:r>
+      <w:proofErr w:type="spellEnd"/>
+      <w:r>
+        <w:t xml:space="preserve"> connect function passing the database connect string, </w:t>
+      </w:r>
+      <w:proofErr w:type="gramStart"/>
+      <w:r>
+        <w:t xml:space="preserve">{ </w:t>
+      </w:r>
+      <w:proofErr w:type="spellStart"/>
+      <w:r>
+        <w:t>useNewUrlParser</w:t>
+      </w:r>
+      <w:proofErr w:type="spellEnd"/>
+      <w:proofErr w:type="gramEnd"/>
+      <w:r>
+        <w:t>: true} to use the latest version of the connection string, and a call back function.</w:t>
+      </w:r>
+    </w:p>
+    <w:p>
+      <w:pPr>
+        <w:pStyle w:val="ListParagraph"/>
+        <w:numPr>
+          <w:ilvl w:val="2"/>
+          <w:numId w:val="7"/>
+        </w:numPr>
+      </w:pPr>
+      <w:r>
+        <w:t>Body-Parser</w:t>
+      </w:r>
+      <w:r>
+        <w:t xml:space="preserve"> – Express Middleware that parses HTTP request body.</w:t>
+      </w:r>
+    </w:p>
+    <w:p>
+      <w:pPr>
+        <w:pStyle w:val="ListParagraph"/>
+        <w:numPr>
+          <w:ilvl w:val="2"/>
+          <w:numId w:val="7"/>
+        </w:numPr>
+      </w:pPr>
+      <w:r>
+        <w:t>EJS</w:t>
+      </w:r>
+      <w:r>
+        <w:t xml:space="preserve"> – </w:t>
+      </w:r>
+      <w:r>
+        <w:rPr>
+          <w:b/>
+        </w:rPr>
+        <w:t>E</w:t>
+      </w:r>
+      <w:r>
+        <w:t xml:space="preserve">mbedded </w:t>
+      </w:r>
+      <w:r>
+        <w:rPr>
+          <w:b/>
+        </w:rPr>
+        <w:t>J</w:t>
+      </w:r>
+      <w:r>
+        <w:t>ava</w:t>
+      </w:r>
+      <w:r>
+        <w:rPr>
+          <w:b/>
+        </w:rPr>
+        <w:t>S</w:t>
+      </w:r>
+      <w:r>
+        <w:t xml:space="preserve">cript </w:t>
+      </w:r>
+      <w:proofErr w:type="spellStart"/>
+      <w:r>
+        <w:t>templating</w:t>
+      </w:r>
+      <w:proofErr w:type="spellEnd"/>
+      <w:r>
+        <w:t xml:space="preserve"> language</w:t>
+      </w:r>
+    </w:p>
+    <w:p>
+      <w:pPr>
+        <w:pStyle w:val="ListParagraph"/>
+        <w:numPr>
+          <w:ilvl w:val="2"/>
+          <w:numId w:val="7"/>
+        </w:numPr>
+      </w:pPr>
+      <w:r>
+        <w:t>Kafka-Node</w:t>
+      </w:r>
+      <w:r>
+        <w:t xml:space="preserve"> – Is a Node client for Apache Kafka.</w:t>
+      </w:r>
+    </w:p>
+    <w:p>
+      <w:pPr>
+        <w:pStyle w:val="ListParagraph"/>
+        <w:numPr>
+          <w:ilvl w:val="3"/>
+          <w:numId w:val="7"/>
+        </w:numPr>
+      </w:pPr>
+      <w:r>
+        <w:t>Used to communicate with Kafka server (running on local machine for testing purposes)</w:t>
+      </w:r>
+    </w:p>
+    <w:p>
+      <w:pPr>
+        <w:pStyle w:val="ListParagraph"/>
+        <w:numPr>
+          <w:ilvl w:val="2"/>
+          <w:numId w:val="7"/>
+        </w:numPr>
+      </w:pPr>
+      <w:r>
+        <w:t xml:space="preserve">Kafka-Streams – Is a stream connected to our </w:t>
+      </w:r>
+      <w:proofErr w:type="spellStart"/>
+      <w:r>
+        <w:t>kafka</w:t>
+      </w:r>
+      <w:proofErr w:type="spellEnd"/>
+      <w:r>
+        <w:t xml:space="preserve"> instance</w:t>
+      </w:r>
+    </w:p>
+    <w:p>
+      <w:pPr>
+        <w:pStyle w:val="ListParagraph"/>
+        <w:numPr>
+          <w:ilvl w:val="2"/>
+          <w:numId w:val="7"/>
+        </w:numPr>
+      </w:pPr>
+      <w:r>
+        <w:t xml:space="preserve">Socket.IO – A </w:t>
+      </w:r>
+      <w:proofErr w:type="spellStart"/>
+      <w:r>
+        <w:t>websocket</w:t>
+      </w:r>
+      <w:proofErr w:type="spellEnd"/>
+      <w:r>
+        <w:t xml:space="preserve"> used to implement the real-time aspect of the project. </w:t>
+      </w:r>
+    </w:p>
+    <w:p>
+      <w:pPr>
+        <w:pStyle w:val="ListParagraph"/>
+        <w:numPr>
+          <w:ilvl w:val="0"/>
+          <w:numId w:val="7"/>
+        </w:numPr>
+        <w:rPr>
+          <w:b/>
+        </w:rPr>
+      </w:pPr>
+      <w:r>
+        <w:rPr>
+          <w:b/>
+        </w:rPr>
+        <w:t>Kafka</w:t>
+      </w:r>
+    </w:p>
+    <w:p>
+      <w:pPr>
+        <w:pStyle w:val="ListParagraph"/>
+        <w:numPr>
+          <w:ilvl w:val="0"/>
+          <w:numId w:val="7"/>
+        </w:numPr>
+        <w:rPr>
+          <w:b/>
+        </w:rPr>
+      </w:pPr>
+      <w:r>
+        <w:rPr>
+          <w:b/>
+        </w:rPr>
+        <w:t>MongoDB</w:t>
+      </w:r>
+    </w:p>
+    <w:p>
+      <w:pPr>
+        <w:rPr>
+          <w:b/>
+        </w:rPr>
+      </w:pPr>
+      <w:r>
+        <w:rPr>
+          <w:b/>
+        </w:rPr>
+        <w:t>External Interface Requirements</w:t>
+      </w:r>
+    </w:p>
+    <w:p>
+      <w:pPr>
+        <w:pStyle w:val="ListParagraph"/>
+        <w:numPr>
+          <w:ilvl w:val="0"/>
+          <w:numId w:val="2"/>
+        </w:numPr>
+        <w:ind w:left="720"/>
+        <w:rPr>
+          <w:b/>
+          <w:sz w:val="24"/>
+          <w:szCs w:val="24"/>
+        </w:rPr>
+      </w:pPr>
+      <w:r>
+        <w:rPr>
+          <w:b/>
+          <w:sz w:val="24"/>
+          <w:szCs w:val="24"/>
+        </w:rPr>
+        <w:t xml:space="preserve"> User Interfaces</w:t>
+      </w:r>
+    </w:p>
+    <w:p>
+      <w:pPr>
+        <w:pStyle w:val="ListParagraph"/>
+        <w:numPr>
+          <w:ilvl w:val="0"/>
+          <w:numId w:val="3"/>
+        </w:numPr>
+        <w:ind w:left="1080"/>
+        <w:rPr>
+          <w:sz w:val="24"/>
+          <w:szCs w:val="24"/>
+        </w:rPr>
+      </w:pPr>
+      <w:r>
+        <w:rPr>
+          <w:sz w:val="24"/>
+          <w:szCs w:val="24"/>
+        </w:rPr>
+        <w:t xml:space="preserve">Front-end software: </w:t>
+      </w:r>
+      <w:proofErr w:type="spellStart"/>
+      <w:r>
+        <w:rPr>
+          <w:sz w:val="24"/>
+          <w:szCs w:val="24"/>
+        </w:rPr>
+        <w:t>NodeJS</w:t>
+      </w:r>
+      <w:proofErr w:type="spellEnd"/>
+      <w:r>
+        <w:rPr>
+          <w:sz w:val="24"/>
+          <w:szCs w:val="24"/>
+        </w:rPr>
+        <w:t xml:space="preserve"> version</w:t>
+      </w:r>
+    </w:p>
+    <w:p>
+      <w:pPr>
+        <w:pStyle w:val="ListParagraph"/>
+        <w:numPr>
+          <w:ilvl w:val="0"/>
+          <w:numId w:val="3"/>
+        </w:numPr>
+        <w:ind w:left="1080"/>
+        <w:rPr>
+          <w:sz w:val="24"/>
+          <w:szCs w:val="24"/>
+        </w:rPr>
+      </w:pPr>
+      <w:r>
+        <w:rPr>
+          <w:sz w:val="24"/>
+          <w:szCs w:val="24"/>
+        </w:rPr>
+        <w:t xml:space="preserve">Back-end software: </w:t>
+      </w:r>
+      <w:proofErr w:type="spellStart"/>
+      <w:r>
+        <w:rPr>
+          <w:sz w:val="24"/>
+          <w:szCs w:val="24"/>
+        </w:rPr>
+        <w:t>ExpressJS</w:t>
+      </w:r>
+      <w:proofErr w:type="spellEnd"/>
+      <w:r>
+        <w:rPr>
+          <w:sz w:val="24"/>
+          <w:szCs w:val="24"/>
+        </w:rPr>
+        <w:t>, Kafka, and MongoDB</w:t>
+      </w:r>
+    </w:p>
+    <w:p>
+      <w:pPr>
+        <w:pStyle w:val="ListParagraph"/>
+        <w:numPr>
+          <w:ilvl w:val="0"/>
+          <w:numId w:val="2"/>
+        </w:numPr>
+        <w:ind w:left="720"/>
+        <w:rPr>
+          <w:b/>
+          <w:sz w:val="24"/>
+          <w:szCs w:val="24"/>
+        </w:rPr>
+      </w:pPr>
+      <w:r>
+        <w:rPr>
+          <w:b/>
+          <w:sz w:val="24"/>
+          <w:szCs w:val="24"/>
+        </w:rPr>
+        <w:t>Hardware Interfaces</w:t>
+      </w:r>
+    </w:p>
+    <w:p>
+      <w:pPr>
+        <w:pStyle w:val="ListParagraph"/>
+        <w:numPr>
+          <w:ilvl w:val="0"/>
+          <w:numId w:val="4"/>
+        </w:numPr>
+        <w:ind w:left="1080"/>
+        <w:rPr>
+          <w:sz w:val="24"/>
+          <w:szCs w:val="24"/>
+        </w:rPr>
+      </w:pPr>
+      <w:r>
+        <w:rPr>
+          <w:sz w:val="24"/>
+          <w:szCs w:val="24"/>
+        </w:rPr>
+        <w:lastRenderedPageBreak/>
+        <w:t xml:space="preserve">A browser which supports HTML and </w:t>
+      </w:r>
+      <w:proofErr w:type="spellStart"/>
+      <w:r>
+        <w:rPr>
+          <w:sz w:val="24"/>
+          <w:szCs w:val="24"/>
+        </w:rPr>
+        <w:t>Javascript</w:t>
+      </w:r>
+      <w:proofErr w:type="spellEnd"/>
+    </w:p>
+    <w:p>
+      <w:pPr>
+        <w:pStyle w:val="ListParagraph"/>
+        <w:numPr>
+          <w:ilvl w:val="0"/>
+          <w:numId w:val="2"/>
+        </w:numPr>
+        <w:ind w:left="720"/>
+        <w:rPr>
+          <w:b/>
+          <w:sz w:val="24"/>
+          <w:szCs w:val="24"/>
+        </w:rPr>
+      </w:pPr>
+      <w:r>
+        <w:rPr>
+          <w:b/>
+          <w:sz w:val="24"/>
+          <w:szCs w:val="24"/>
+        </w:rPr>
+        <w:t xml:space="preserve"> Software Interfaces</w:t>
+      </w:r>
+    </w:p>
+    <w:p>
+      <w:pPr>
+        <w:pStyle w:val="ListParagraph"/>
+        <w:numPr>
+          <w:ilvl w:val="0"/>
+          <w:numId w:val="5"/>
+        </w:numPr>
+        <w:ind w:left="1080"/>
+        <w:rPr>
+          <w:sz w:val="24"/>
+          <w:szCs w:val="24"/>
+        </w:rPr>
+      </w:pPr>
+      <w:r>
+        <w:rPr>
+          <w:sz w:val="24"/>
+          <w:szCs w:val="24"/>
+        </w:rPr>
+        <w:t>Developed in Windows utilizing Visual Studio Code.</w:t>
+      </w:r>
+    </w:p>
+    <w:p>
+      <w:pPr>
+        <w:pStyle w:val="ListParagraph"/>
+        <w:numPr>
+          <w:ilvl w:val="0"/>
+          <w:numId w:val="5"/>
+        </w:numPr>
+        <w:ind w:left="1080"/>
+        <w:rPr>
+          <w:sz w:val="24"/>
+          <w:szCs w:val="24"/>
+        </w:rPr>
+      </w:pPr>
+      <w:proofErr w:type="spellStart"/>
+      <w:r>
+        <w:rPr>
+          <w:sz w:val="24"/>
+          <w:szCs w:val="24"/>
+        </w:rPr>
+        <w:t>NodeJS</w:t>
+      </w:r>
+      <w:proofErr w:type="spellEnd"/>
+      <w:r>
+        <w:rPr>
+          <w:sz w:val="24"/>
+          <w:szCs w:val="24"/>
+        </w:rPr>
+        <w:t xml:space="preserve"> for the </w:t>
+      </w:r>
+      <w:proofErr w:type="spellStart"/>
+      <w:r>
+        <w:rPr>
+          <w:sz w:val="24"/>
+          <w:szCs w:val="24"/>
+        </w:rPr>
+        <w:t>Javascript</w:t>
+      </w:r>
+      <w:proofErr w:type="spellEnd"/>
+      <w:r>
+        <w:rPr>
+          <w:sz w:val="24"/>
+          <w:szCs w:val="24"/>
+        </w:rPr>
+        <w:t xml:space="preserve"> runtime engine.</w:t>
+      </w:r>
+    </w:p>
+    <w:p>
+      <w:pPr>
+        <w:pStyle w:val="ListParagraph"/>
+        <w:numPr>
+          <w:ilvl w:val="0"/>
+          <w:numId w:val="5"/>
+        </w:numPr>
+        <w:ind w:left="1080"/>
+        <w:rPr>
+          <w:sz w:val="24"/>
+          <w:szCs w:val="24"/>
+        </w:rPr>
+      </w:pPr>
+      <w:r>
+        <w:rPr>
+          <w:sz w:val="24"/>
+          <w:szCs w:val="24"/>
+        </w:rPr>
+        <w:t>MongoDB as a backup of Kafka.</w:t>
+      </w:r>
+    </w:p>
+    <w:p>
+      <w:pPr>
+        <w:pStyle w:val="ListParagraph"/>
+        <w:numPr>
+          <w:ilvl w:val="0"/>
+          <w:numId w:val="5"/>
+        </w:numPr>
+        <w:ind w:left="1080"/>
+        <w:rPr>
+          <w:sz w:val="24"/>
+          <w:szCs w:val="24"/>
+        </w:rPr>
+      </w:pPr>
+      <w:r>
+        <w:rPr>
+          <w:sz w:val="24"/>
+          <w:szCs w:val="24"/>
+        </w:rPr>
+        <w:t>Kafka real-time topic monitoring.</w:t>
+      </w:r>
+    </w:p>
+    <w:p>
+      <w:pPr>
+        <w:pStyle w:val="ListParagraph"/>
+        <w:numPr>
+          <w:ilvl w:val="0"/>
+          <w:numId w:val="2"/>
+        </w:numPr>
+        <w:ind w:left="720"/>
+        <w:rPr>
+          <w:b/>
+          <w:sz w:val="24"/>
+          <w:szCs w:val="24"/>
+        </w:rPr>
+      </w:pPr>
+      <w:r>
+        <w:rPr>
+          <w:b/>
+          <w:sz w:val="24"/>
+          <w:szCs w:val="24"/>
+        </w:rPr>
+        <w:t xml:space="preserve"> Communications Interfaces</w:t>
+      </w:r>
+    </w:p>
+    <w:p>
+      <w:pPr>
+        <w:pStyle w:val="ListParagraph"/>
+        <w:numPr>
+          <w:ilvl w:val="0"/>
+          <w:numId w:val="6"/>
+        </w:numPr>
+        <w:ind w:left="1080"/>
+      </w:pPr>
+      <w:r>
+        <w:t xml:space="preserve">This project supports all types of web browsers. </w:t>
+      </w:r>
+    </w:p>
+    <w:p>
+      <w:pPr>
+        <w:rPr>
+          <w:b/>
+          <w:sz w:val="36"/>
+          <w:szCs w:val="36"/>
         </w:rPr>
       </w:pPr>
     </w:p>
@@ -578,10 +1327,7 @@
       </w:r>
       <w:proofErr w:type="spellEnd"/>
       <w:r>
-        <w:t xml:space="preserve">/terminal window and start </w:t>
-      </w:r>
-      <w:r>
-        <w:t>Kafka Server</w:t>
+        <w:t>/terminal window and start Kafka Server</w:t>
       </w:r>
     </w:p>
     <w:p>
@@ -625,19 +1371,10 @@
         <w:t xml:space="preserve">Inside your browser, navigate to: </w:t>
       </w:r>
       <w:r>
-        <w:t>localh</w:t>
-      </w:r>
-      <w:r>
-        <w:t>o</w:t>
-      </w:r>
-      <w:r>
-        <w:t>st:3000</w:t>
-      </w:r>
-      <w:r>
-        <w:t xml:space="preserve"> to start the “Customer” process </w:t>
-      </w:r>
-      <w:r>
-        <w:t>(no login required)</w:t>
+        <w:t>localhost:3000</w:t>
+      </w:r>
+      <w:r>
+        <w:t xml:space="preserve"> to start the “Customer” process (no login required)</w:t>
       </w:r>
       <w:r>
         <w:t xml:space="preserve"> </w:t>
@@ -664,10 +1401,7 @@
         </w:numPr>
       </w:pPr>
       <w:r>
-        <w:t xml:space="preserve">Navigate to localhost:3000/chefs to start the “Chefs” process </w:t>
-      </w:r>
-      <w:r>
-        <w:t>(no login required)</w:t>
+        <w:t>Navigate to localhost:3000/chefs to start the “Chefs” process (no login required)</w:t>
       </w:r>
     </w:p>
     <w:p>
@@ -716,341 +1450,342 @@
           <w:szCs w:val="36"/>
         </w:rPr>
       </w:pPr>
-    </w:p>
-    <w:p>
-      <w:pPr>
+      <w:r>
         <w:rPr>
           <w:b/>
           <w:sz w:val="36"/>
           <w:szCs w:val="36"/>
         </w:rPr>
-      </w:pPr>
-      <w:r>
+        <w:lastRenderedPageBreak/>
+        <w:t>Overview</w:t>
+      </w:r>
+    </w:p>
+    <w:p>
+      <w:proofErr w:type="spellStart"/>
+      <w:r>
+        <w:rPr>
+          <w:b/>
+        </w:rPr>
+        <w:t>MentoringPOT</w:t>
+      </w:r>
+      <w:proofErr w:type="spellEnd"/>
+      <w:r>
+        <w:t xml:space="preserve"> is a service that allows “customers”</w:t>
+      </w:r>
+      <w:r>
+        <w:t xml:space="preserve"> to select items from the menu (hypothetical Restaura</w:t>
+      </w:r>
+      <w:r>
+        <w:t>nt), review their order to make changes (if necessary)</w:t>
+      </w:r>
+      <w:r>
+        <w:t xml:space="preserve">, and then submit their order. </w:t>
+      </w:r>
+    </w:p>
+    <w:p>
+      <w:r>
+        <w:t xml:space="preserve">Orders are reviewed by the “Chefs” they see each order which has how many of each item each order requires. </w:t>
+      </w:r>
+      <w:r>
+        <w:t>“Chefs” are able to remove orders from their view once they have “made” the order.</w:t>
+      </w:r>
+    </w:p>
+    <w:p>
+      <w:r>
+        <w:t>“A</w:t>
+      </w:r>
+      <w:r>
+        <w:t>dministrators</w:t>
+      </w:r>
+      <w:r>
+        <w:t xml:space="preserve">” </w:t>
+      </w:r>
+      <w:r>
+        <w:t xml:space="preserve">are able </w:t>
+      </w:r>
+      <w:r>
+        <w:t>to update the menu, adding items, removing items</w:t>
+      </w:r>
+      <w:r>
+        <w:t>, updating current items (changing the name, price, or quantities).</w:t>
+      </w:r>
+    </w:p>
+    <w:p>
+      <w:r>
+        <w:rPr>
+          <w:b/>
+        </w:rPr>
+        <w:t xml:space="preserve">These specs are not all complete or functional and will need to be updated and completed. </w:t>
+      </w:r>
+      <w:r>
+        <w:t>The screenshots shown are merely to illustrate the underlying functionality. The actual functionality, look, and feel will be developed over time.</w:t>
+      </w:r>
+    </w:p>
+    <w:p>
+      <w:pPr>
         <w:rPr>
           <w:b/>
           <w:sz w:val="36"/>
           <w:szCs w:val="36"/>
         </w:rPr>
-        <w:lastRenderedPageBreak/>
-        <w:t>Overview</w:t>
-      </w:r>
-    </w:p>
-    <w:p>
-      <w:proofErr w:type="spellStart"/>
-      <w:r>
-        <w:rPr>
-          <w:b/>
-        </w:rPr>
-        <w:t>MentoringPOT</w:t>
-      </w:r>
-      <w:proofErr w:type="spellEnd"/>
-      <w:r>
-        <w:t xml:space="preserve"> is a service that allows “customers”</w:t>
-      </w:r>
-      <w:r>
-        <w:t xml:space="preserve"> to select items from the menu (hypothetical Restaura</w:t>
-      </w:r>
-      <w:r>
-        <w:t>nt), review their order to make changes (if necessary)</w:t>
-      </w:r>
-      <w:r>
-        <w:t xml:space="preserve">, and then submit their order. </w:t>
-      </w:r>
-    </w:p>
-    <w:p>
-      <w:r>
-        <w:t xml:space="preserve">Orders are reviewed by the “Chefs” they see each order which has how many of each item each order requires. </w:t>
-      </w:r>
-    </w:p>
-    <w:p>
-      <w:r>
-        <w:t>It also allows “administrators</w:t>
-      </w:r>
-      <w:r>
-        <w:t>” to update the menu, adding items, removing items</w:t>
-      </w:r>
-      <w:r>
-        <w:t>, updating current items (changing the name, price, or quantities).</w:t>
-      </w:r>
-    </w:p>
-    <w:p>
-      <w:r>
-        <w:rPr>
-          <w:b/>
-        </w:rPr>
-        <w:t xml:space="preserve">These specs are not all complete or functional and will need to be updated and completed. </w:t>
-      </w:r>
-      <w:r>
-        <w:t>The screenshots shown are merely to illustrate the underlying functionality. The actual functionality, look, and feel will be developed over time.</w:t>
-      </w:r>
-    </w:p>
-    <w:p/>
-    <w:p>
-      <w:pPr>
+      </w:pPr>
+      <w:r>
         <w:rPr>
           <w:b/>
           <w:sz w:val="36"/>
           <w:szCs w:val="36"/>
         </w:rPr>
-      </w:pPr>
-      <w:r>
+        <w:t>Scenarios</w:t>
+      </w:r>
+    </w:p>
+    <w:p>
+      <w:r>
+        <w:rPr>
+          <w:b/>
+        </w:rPr>
+        <w:t>Scenario 1</w:t>
+      </w:r>
+      <w:r>
+        <w:t xml:space="preserve">: </w:t>
+      </w:r>
+      <w:r>
+        <w:t>Customer</w:t>
+      </w:r>
+    </w:p>
+    <w:p>
+      <w:r>
+        <w:t>Customer navigates to the home page and the menu is populated. The customer looks at all the items and realizes they want to order some “Cheese Fries” as an Appetizer, “Grilled Chicken Alfredo”</w:t>
+      </w:r>
+      <w:r>
+        <w:t xml:space="preserve"> as the main entree</w:t>
+      </w:r>
+      <w:r>
+        <w:t>,</w:t>
+      </w:r>
+      <w:r>
+        <w:t xml:space="preserve"> and “Tea” to drink. T</w:t>
+      </w:r>
+      <w:r>
+        <w:t>hey click the “Review Order” button and are directed to the Review</w:t>
+      </w:r>
+      <w:r>
+        <w:t xml:space="preserve"> order page where they realize they accidently added two “Cheese Fries” and changed to amount from two to one. They then click the “Submit Order” button and are directed to the Submit Order page and it shows them the quantity of each item they ordered, the</w:t>
+      </w:r>
+      <w:r>
+        <w:t xml:space="preserve"> subtotal (the overall price of all he items added together), and the total (subtotal + 7% taxes).</w:t>
+      </w:r>
+    </w:p>
+    <w:p/>
+    <w:p>
+      <w:r>
+        <w:rPr>
+          <w:b/>
+        </w:rPr>
+        <w:t>Scenario 2</w:t>
+      </w:r>
+      <w:r>
+        <w:t>: Chef</w:t>
+      </w:r>
+    </w:p>
+    <w:p>
+      <w:r>
+        <w:t xml:space="preserve">A “customer” submits an order (1 x Cheese Fries, 1 x Chicken Alfredo, and 1 x Tea) and it is pushed through to the “Chef”. The Chef sees the order which has an item name and a quantity next to each item to tell the chef how many of each item they need to make. </w:t>
+      </w:r>
+    </w:p>
+    <w:p/>
+    <w:p>
+      <w:r>
+        <w:rPr>
+          <w:b/>
+        </w:rPr>
+        <w:t>Scenario 3</w:t>
+      </w:r>
+      <w:r>
+        <w:t>: Admin</w:t>
+      </w:r>
+      <w:r>
+        <w:t>istrator</w:t>
+      </w:r>
+    </w:p>
+    <w:p>
+      <w:r>
+        <w:t>Administrator get</w:t>
+      </w:r>
+      <w:r>
+        <w:t>s a shipment in to restock all the items</w:t>
+      </w:r>
+      <w:r>
+        <w:t xml:space="preserve"> on the men</w:t>
+      </w:r>
+      <w:r>
+        <w:t>u and gets a</w:t>
+      </w:r>
+      <w:r>
+        <w:t xml:space="preserve"> Chicken Quesadilla</w:t>
+      </w:r>
+      <w:r>
+        <w:t xml:space="preserve"> </w:t>
+      </w:r>
+      <w:r>
+        <w:t>(</w:t>
+      </w:r>
+      <w:r>
+        <w:t>new Appetizer</w:t>
+      </w:r>
+      <w:r>
+        <w:t>)</w:t>
+      </w:r>
+      <w:r>
+        <w:t>,</w:t>
+      </w:r>
+      <w:r>
+        <w:t xml:space="preserve"> Fish and Chips</w:t>
+      </w:r>
+      <w:r>
+        <w:t xml:space="preserve"> </w:t>
+      </w:r>
+      <w:r>
+        <w:t>(</w:t>
+      </w:r>
+      <w:r>
+        <w:t>new Dinner entrée</w:t>
+      </w:r>
+      <w:r>
+        <w:t>)</w:t>
+      </w:r>
+      <w:r>
+        <w:t>,</w:t>
+      </w:r>
+      <w:r>
+        <w:t xml:space="preserve"> BLT Sandwich</w:t>
+      </w:r>
+      <w:r>
+        <w:t xml:space="preserve"> </w:t>
+      </w:r>
+      <w:r>
+        <w:t>(</w:t>
+      </w:r>
+      <w:r>
+        <w:t>Lunch entrée</w:t>
+      </w:r>
+      <w:r>
+        <w:t>)</w:t>
+      </w:r>
+      <w:r>
+        <w:t xml:space="preserve">, </w:t>
+      </w:r>
+      <w:r>
+        <w:t>Green Beans (</w:t>
+      </w:r>
+      <w:r>
+        <w:t>a new side</w:t>
+      </w:r>
+      <w:r>
+        <w:t>)</w:t>
+      </w:r>
+      <w:r>
+        <w:t>, a</w:t>
+      </w:r>
+      <w:r>
+        <w:t xml:space="preserve">nd Coke (a new drink). He navigates to the Admin console where he changes the quantity of the current items to the correct amount. He then clicks the “+” button next to the Appetizers section and adds the </w:t>
+      </w:r>
+      <w:r>
+        <w:t>“</w:t>
+      </w:r>
+      <w:r>
+        <w:t>Chicken Quesadilla</w:t>
+      </w:r>
+      <w:r>
+        <w:t>”</w:t>
+      </w:r>
+      <w:r>
+        <w:t xml:space="preserve"> under the item, </w:t>
+      </w:r>
+      <w:r>
+        <w:t>“</w:t>
+      </w:r>
+      <w:r>
+        <w:t>8.99</w:t>
+      </w:r>
+      <w:r>
+        <w:t>”</w:t>
+      </w:r>
+      <w:r>
+        <w:t xml:space="preserve"> as the price of the item, and </w:t>
+      </w:r>
+      <w:r>
+        <w:t>“</w:t>
+      </w:r>
+      <w:r>
+        <w:t>6</w:t>
+      </w:r>
+      <w:r>
+        <w:t>”</w:t>
+      </w:r>
+      <w:r>
+        <w:t xml:space="preserve"> as the quantity. Next he </w:t>
+      </w:r>
+      <w:r>
+        <w:t>clicks the “+” button</w:t>
+      </w:r>
+      <w:r>
+        <w:t xml:space="preserve"> next to the Lunch section, he adds the </w:t>
+      </w:r>
+      <w:r>
+        <w:t>“</w:t>
+      </w:r>
+      <w:r>
+        <w:t>BLT Sandwich</w:t>
+      </w:r>
+      <w:r>
+        <w:t>”</w:t>
+      </w:r>
+      <w:r>
+        <w:t xml:space="preserve"> under the item, </w:t>
+      </w:r>
+      <w:r>
+        <w:t>“</w:t>
+      </w:r>
+      <w:r>
+        <w:t>7.99</w:t>
+      </w:r>
+      <w:r>
+        <w:t>”</w:t>
+      </w:r>
+      <w:r>
+        <w:t xml:space="preserve"> as the price of the item, and </w:t>
+      </w:r>
+      <w:r>
+        <w:t>“</w:t>
+      </w:r>
+      <w:r>
+        <w:t>10</w:t>
+      </w:r>
+      <w:r>
+        <w:t>”</w:t>
+      </w:r>
+      <w:r>
+        <w:t xml:space="preserve"> as the quantity. The admin then clicks the “+” button next to the Dinner section and enters “Fish and Chips” under the item section, “10.99” as the price of the item, </w:t>
+      </w:r>
+      <w:r>
+        <w:t xml:space="preserve">and “10” as the quantity. When the admin is finished, he clicks the “Save Menu” button and it updates the menu for when a Customer views the menu again. </w:t>
+      </w:r>
+    </w:p>
+    <w:p>
+      <w:pPr>
         <w:rPr>
           <w:b/>
           <w:sz w:val="36"/>
           <w:szCs w:val="36"/>
         </w:rPr>
-        <w:t>Scenarios</w:t>
-      </w:r>
-    </w:p>
-    <w:p>
-      <w:r>
-        <w:rPr>
-          <w:b/>
-        </w:rPr>
-        <w:t>Scenario 1</w:t>
-      </w:r>
-      <w:r>
-        <w:t xml:space="preserve">: </w:t>
-      </w:r>
-      <w:r>
-        <w:t>Customer</w:t>
-      </w:r>
-    </w:p>
-    <w:p>
-      <w:r>
-        <w:t>Customer navigates to the home page and the menu is populated. The customer looks at all the items and realizes they want to order some “Cheese Fries” as an Appetizer, “Grilled Chicken Alfredo”</w:t>
-      </w:r>
-      <w:r>
-        <w:t xml:space="preserve"> as the main entree</w:t>
-      </w:r>
-      <w:r>
-        <w:t>,</w:t>
-      </w:r>
-      <w:r>
-        <w:t xml:space="preserve"> and “Tea” to drink. T</w:t>
-      </w:r>
-      <w:r>
-        <w:t>hey click the “Review Order” button and are directed to the Review</w:t>
-      </w:r>
-      <w:r>
-        <w:t xml:space="preserve"> order page where they realize they accidently added two “Cheese Fries” and changed to amount from two to one. They then click the “Submit Order” button and are directed to the Submit Order page and it shows them the quantity of each item they ordered, the</w:t>
-      </w:r>
-      <w:r>
-        <w:t xml:space="preserve"> subtotal (the overall price of all he items added together), and the total (subtotal + 7% taxes).</w:t>
-      </w:r>
-    </w:p>
-    <w:p/>
-    <w:p>
-      <w:r>
-        <w:rPr>
-          <w:b/>
-        </w:rPr>
-        <w:t>Scenario 2</w:t>
-      </w:r>
-      <w:r>
-        <w:t>: Chef</w:t>
-      </w:r>
-    </w:p>
-    <w:p>
-      <w:r>
-        <w:t xml:space="preserve">A “customer” submits an order (1 x Cheese Fries, 1 x Chicken Alfredo, and 1 x Tea) and it is pushed through to the “Chef”. The Chef sees the order which has an item name and a quantity next to each item to tell the chef how many of each item they need to make. </w:t>
-      </w:r>
-    </w:p>
-    <w:p/>
-    <w:p>
-      <w:r>
-        <w:rPr>
-          <w:b/>
-        </w:rPr>
-        <w:t>Scenario 3</w:t>
-      </w:r>
-      <w:r>
-        <w:t>: Admin</w:t>
-      </w:r>
-      <w:r>
-        <w:t>istrator</w:t>
-      </w:r>
-    </w:p>
-    <w:p>
-      <w:r>
-        <w:t>Administrator get</w:t>
-      </w:r>
-      <w:r>
-        <w:t>s a shipment in to restock all the items</w:t>
-      </w:r>
-      <w:r>
-        <w:t xml:space="preserve"> on the men</w:t>
-      </w:r>
-      <w:r>
-        <w:t>u and gets a</w:t>
-      </w:r>
-      <w:r>
-        <w:t xml:space="preserve"> Chicken Quesadilla</w:t>
-      </w:r>
-      <w:r>
-        <w:t xml:space="preserve"> </w:t>
-      </w:r>
-      <w:r>
-        <w:t>(</w:t>
-      </w:r>
-      <w:r>
-        <w:t>new Appetizer</w:t>
-      </w:r>
-      <w:r>
-        <w:t>)</w:t>
-      </w:r>
-      <w:r>
-        <w:t>,</w:t>
-      </w:r>
-      <w:r>
-        <w:t xml:space="preserve"> Fish and Chips</w:t>
-      </w:r>
-      <w:r>
-        <w:t xml:space="preserve"> </w:t>
-      </w:r>
-      <w:r>
-        <w:t>(</w:t>
-      </w:r>
-      <w:r>
-        <w:t>new Dinner entrée</w:t>
-      </w:r>
-      <w:r>
-        <w:t>)</w:t>
-      </w:r>
-      <w:r>
-        <w:t>,</w:t>
-      </w:r>
-      <w:r>
-        <w:t xml:space="preserve"> BLT Sandwich</w:t>
-      </w:r>
-      <w:r>
-        <w:t xml:space="preserve"> </w:t>
-      </w:r>
-      <w:r>
-        <w:t>(</w:t>
-      </w:r>
-      <w:r>
-        <w:t>Lunch entrée</w:t>
-      </w:r>
-      <w:r>
-        <w:t>)</w:t>
-      </w:r>
-      <w:r>
-        <w:t xml:space="preserve">, </w:t>
-      </w:r>
-      <w:r>
-        <w:t>Green Beans (</w:t>
-      </w:r>
-      <w:r>
-        <w:t>a new side</w:t>
-      </w:r>
-      <w:r>
-        <w:t>)</w:t>
-      </w:r>
-      <w:r>
-        <w:t>, a</w:t>
-      </w:r>
-      <w:r>
-        <w:t xml:space="preserve">nd Coke (a new drink). He navigates to the Admin console where he changes the quantity of the current items to the correct amount. He then clicks the “+” button next to the Appetizers section and adds the </w:t>
-      </w:r>
-      <w:r>
-        <w:t>“</w:t>
-      </w:r>
-      <w:r>
-        <w:t>Chicken Quesadilla</w:t>
-      </w:r>
-      <w:r>
-        <w:t>”</w:t>
-      </w:r>
-      <w:r>
-        <w:t xml:space="preserve"> under the item, </w:t>
-      </w:r>
-      <w:r>
-        <w:t>“</w:t>
-      </w:r>
-      <w:r>
-        <w:t>8.99</w:t>
-      </w:r>
-      <w:r>
-        <w:t>”</w:t>
-      </w:r>
-      <w:r>
-        <w:t xml:space="preserve"> as the price of the item, and </w:t>
-      </w:r>
-      <w:r>
-        <w:t>“</w:t>
-      </w:r>
-      <w:r>
-        <w:t>6</w:t>
-      </w:r>
-      <w:r>
-        <w:t>”</w:t>
-      </w:r>
-      <w:r>
-        <w:t xml:space="preserve"> as the quantity. Next he </w:t>
-      </w:r>
-      <w:r>
-        <w:t>clicks the “+” button</w:t>
-      </w:r>
-      <w:r>
-        <w:t xml:space="preserve"> next to the Lunch section, he adds the </w:t>
-      </w:r>
-      <w:r>
-        <w:t>“</w:t>
-      </w:r>
-      <w:r>
-        <w:t>BLT Sandwich</w:t>
-      </w:r>
-      <w:r>
-        <w:t>”</w:t>
-      </w:r>
-      <w:r>
-        <w:t xml:space="preserve"> under the item, </w:t>
-      </w:r>
-      <w:r>
-        <w:t>“</w:t>
-      </w:r>
-      <w:r>
-        <w:t>7.99</w:t>
-      </w:r>
-      <w:r>
-        <w:t>”</w:t>
-      </w:r>
-      <w:r>
-        <w:t xml:space="preserve"> as the price of the item, and </w:t>
-      </w:r>
-      <w:r>
-        <w:t>“</w:t>
-      </w:r>
-      <w:r>
-        <w:t>10</w:t>
-      </w:r>
-      <w:r>
-        <w:t>”</w:t>
-      </w:r>
-      <w:r>
-        <w:t xml:space="preserve"> as the quantity. The admin then clicks the “+” button next to the Dinner section and enters “Fish and Chips” under the item section, “10.99” as the price of the item, </w:t>
-      </w:r>
-      <w:r>
-        <w:lastRenderedPageBreak/>
-        <w:t xml:space="preserve">and “10” as the quantity. When the admin is finished, he clicks the “Save Menu” button and it updates the menu for when a Customer views the menu again. </w:t>
-      </w:r>
-    </w:p>
-    <w:p/>
-    <w:p>
-      <w:pPr>
+      </w:pPr>
+      <w:r>
         <w:rPr>
           <w:b/>
           <w:sz w:val="36"/>
           <w:szCs w:val="36"/>
         </w:rPr>
-      </w:pPr>
-      <w:r>
-        <w:rPr>
-          <w:b/>
-          <w:sz w:val="36"/>
-          <w:szCs w:val="36"/>
-        </w:rPr>
+        <w:lastRenderedPageBreak/>
         <w:t>Screen by Screen Specification</w:t>
       </w:r>
     </w:p>
@@ -1064,10 +1799,13 @@
         <w:rPr>
           <w:b/>
         </w:rPr>
-        <w:t>Home Page</w:t>
-      </w:r>
-    </w:p>
-    <w:p>
+        <w:t>Home</w:t>
+      </w:r>
+    </w:p>
+    <w:p>
+      <w:pPr>
+        <w:spacing w:after="0" w:line="240" w:lineRule="auto"/>
+      </w:pPr>
       <w:r>
         <w:t>The home page is</w:t>
       </w:r>
@@ -1076,11 +1814,17 @@
       </w:r>
     </w:p>
     <w:p>
+      <w:pPr>
+        <w:spacing w:after="0" w:line="240" w:lineRule="auto"/>
+      </w:pPr>
       <w:r>
         <w:t xml:space="preserve">It Consumes the Menu topic to create the menu in the UI for the User to select certain items. </w:t>
       </w:r>
     </w:p>
     <w:p>
+      <w:pPr>
+        <w:spacing w:after="0" w:line="240" w:lineRule="auto"/>
+      </w:pPr>
       <w:r>
         <w:t>When the user has selected the items it wishes to “order” they can press the “Review Order” button that will take them to the Review Page.</w:t>
       </w:r>
@@ -1140,83 +1884,23 @@
         </w:drawing>
       </w:r>
     </w:p>
-    <w:p/>
-    <w:p>
-      <w:pPr>
-        <w:rPr>
-          <w:b/>
-        </w:rPr>
-      </w:pPr>
-    </w:p>
-    <w:p>
-      <w:pPr>
-        <w:rPr>
-          <w:b/>
-        </w:rPr>
-      </w:pPr>
-    </w:p>
-    <w:p>
-      <w:pPr>
-        <w:rPr>
-          <w:b/>
-        </w:rPr>
-      </w:pPr>
-    </w:p>
-    <w:p>
-      <w:pPr>
-        <w:rPr>
-          <w:b/>
-        </w:rPr>
-      </w:pPr>
-    </w:p>
-    <w:p>
-      <w:pPr>
-        <w:rPr>
-          <w:b/>
-        </w:rPr>
-      </w:pPr>
-    </w:p>
-    <w:p>
-      <w:pPr>
-        <w:rPr>
-          <w:b/>
-        </w:rPr>
-      </w:pPr>
-    </w:p>
-    <w:p>
-      <w:pPr>
-        <w:rPr>
-          <w:b/>
-        </w:rPr>
-      </w:pPr>
-    </w:p>
-    <w:p>
-      <w:pPr>
-        <w:rPr>
-          <w:b/>
-        </w:rPr>
-      </w:pPr>
-    </w:p>
-    <w:p>
-      <w:pPr>
-        <w:rPr>
-          <w:b/>
-        </w:rPr>
-      </w:pPr>
-      <w:bookmarkStart w:id="0" w:name="_GoBack"/>
-      <w:bookmarkEnd w:id="0"/>
-    </w:p>
-    <w:p>
-      <w:pPr>
-        <w:rPr>
-          <w:b/>
-        </w:rPr>
-      </w:pPr>
-      <w:r>
-        <w:rPr>
-          <w:b/>
-        </w:rPr>
-        <w:lastRenderedPageBreak/>
+    <w:p>
+      <w:pPr>
+        <w:rPr>
+          <w:b/>
+        </w:rPr>
+      </w:pPr>
+    </w:p>
+    <w:p>
+      <w:pPr>
+        <w:rPr>
+          <w:b/>
+        </w:rPr>
+      </w:pPr>
+      <w:r>
+        <w:rPr>
+          <w:b/>
+        </w:rPr>
         <w:t xml:space="preserve">Review </w:t>
       </w:r>
     </w:p>
@@ -1302,18 +1986,17 @@
         </w:drawing>
       </w:r>
     </w:p>
-    <w:p/>
-    <w:p/>
-    <w:p>
-      <w:pPr>
-        <w:rPr>
-          <w:b/>
-        </w:rPr>
-      </w:pPr>
-      <w:r>
-        <w:rPr>
-          <w:b/>
-        </w:rPr>
+    <w:p>
+      <w:pPr>
+        <w:rPr>
+          <w:b/>
+        </w:rPr>
+      </w:pPr>
+      <w:r>
+        <w:rPr>
+          <w:b/>
+        </w:rPr>
+        <w:lastRenderedPageBreak/>
         <w:t>Order (Submitted)</w:t>
       </w:r>
     </w:p>
@@ -1323,6 +2006,9 @@
       </w:r>
       <w:r>
         <w:t>subtotal, and Overall total of their order.</w:t>
+      </w:r>
+      <w:r>
+        <w:t xml:space="preserve"> </w:t>
       </w:r>
     </w:p>
     <w:p/>
@@ -1382,8 +2068,6 @@
       </w:r>
     </w:p>
     <w:p/>
-    <w:p/>
-    <w:p/>
     <w:p>
       <w:pPr>
         <w:rPr>
@@ -1468,713 +2152,90 @@
       <w:pPr>
         <w:rPr>
           <w:b/>
-          <w:sz w:val="36"/>
-          <w:szCs w:val="36"/>
-        </w:rPr>
-      </w:pPr>
-      <w:r>
-        <w:rPr>
-          <w:b/>
-          <w:sz w:val="36"/>
-          <w:szCs w:val="36"/>
-        </w:rPr>
-        <w:t>Technical Specs</w:t>
-      </w:r>
-    </w:p>
-    <w:p>
-      <w:pPr>
-        <w:rPr>
-          <w:b/>
-        </w:rPr>
-      </w:pPr>
-      <w:r>
-        <w:rPr>
-          <w:b/>
-        </w:rPr>
-        <w:t xml:space="preserve">Technologies Utilized </w:t>
-      </w:r>
-    </w:p>
-    <w:p>
-      <w:pPr>
-        <w:pStyle w:val="ListParagraph"/>
-        <w:numPr>
-          <w:ilvl w:val="0"/>
-          <w:numId w:val="7"/>
-        </w:numPr>
-        <w:rPr>
-          <w:b/>
-        </w:rPr>
-      </w:pPr>
-      <w:proofErr w:type="spellStart"/>
-      <w:r>
-        <w:rPr>
-          <w:b/>
-        </w:rPr>
-        <w:t>NodeJS</w:t>
-      </w:r>
-      <w:proofErr w:type="spellEnd"/>
-    </w:p>
-    <w:p>
-      <w:pPr>
-        <w:pStyle w:val="ListParagraph"/>
-        <w:numPr>
-          <w:ilvl w:val="1"/>
-          <w:numId w:val="7"/>
-        </w:numPr>
-      </w:pPr>
-      <w:r>
-        <w:t>Dependencies Utilized</w:t>
-      </w:r>
-    </w:p>
-    <w:p>
-      <w:pPr>
-        <w:pStyle w:val="ListParagraph"/>
-        <w:numPr>
-          <w:ilvl w:val="2"/>
-          <w:numId w:val="7"/>
-        </w:numPr>
-      </w:pPr>
-      <w:r>
-        <w:t>Express</w:t>
-      </w:r>
-      <w:r>
-        <w:t xml:space="preserve"> – Web application framework</w:t>
-      </w:r>
-    </w:p>
-    <w:p>
-      <w:pPr>
-        <w:pStyle w:val="ListParagraph"/>
-        <w:numPr>
-          <w:ilvl w:val="3"/>
-          <w:numId w:val="7"/>
-        </w:numPr>
-      </w:pPr>
-      <w:r>
-        <w:t>Create an express app variable</w:t>
-      </w:r>
-    </w:p>
-    <w:p>
-      <w:pPr>
-        <w:pStyle w:val="ListParagraph"/>
-        <w:numPr>
-          <w:ilvl w:val="4"/>
-          <w:numId w:val="7"/>
-        </w:numPr>
-      </w:pPr>
-      <w:r>
-        <w:t>Set up app to use body-parsers ‘</w:t>
-      </w:r>
-      <w:proofErr w:type="spellStart"/>
-      <w:r>
-        <w:t>urlencoded</w:t>
-      </w:r>
-      <w:proofErr w:type="spellEnd"/>
-      <w:r>
-        <w:t>’ function</w:t>
-      </w:r>
-    </w:p>
-    <w:p>
-      <w:pPr>
-        <w:pStyle w:val="ListParagraph"/>
-        <w:numPr>
-          <w:ilvl w:val="4"/>
-          <w:numId w:val="7"/>
-        </w:numPr>
-      </w:pPr>
-      <w:r>
-        <w:t>Set up app to use body-parsers ‘</w:t>
-      </w:r>
-      <w:proofErr w:type="spellStart"/>
-      <w:r>
-        <w:t>json</w:t>
-      </w:r>
-      <w:proofErr w:type="spellEnd"/>
-      <w:r>
-        <w:t>’ function</w:t>
-      </w:r>
-    </w:p>
-    <w:p>
-      <w:pPr>
-        <w:pStyle w:val="ListParagraph"/>
-        <w:numPr>
-          <w:ilvl w:val="4"/>
-          <w:numId w:val="7"/>
-        </w:numPr>
-      </w:pPr>
-      <w:r>
-        <w:t>Set up apps static folder</w:t>
-      </w:r>
-    </w:p>
-    <w:p>
-      <w:pPr>
-        <w:pStyle w:val="ListParagraph"/>
-        <w:numPr>
-          <w:ilvl w:val="4"/>
-          <w:numId w:val="7"/>
-        </w:numPr>
-      </w:pPr>
-      <w:r>
-        <w:t>Set up apps view engine to ‘</w:t>
-      </w:r>
-      <w:proofErr w:type="spellStart"/>
-      <w:r>
-        <w:t>ejs</w:t>
-      </w:r>
-      <w:proofErr w:type="spellEnd"/>
-      <w:r>
-        <w:t>’</w:t>
-      </w:r>
-    </w:p>
-    <w:p>
-      <w:pPr>
-        <w:pStyle w:val="ListParagraph"/>
-        <w:numPr>
-          <w:ilvl w:val="4"/>
-          <w:numId w:val="7"/>
-        </w:numPr>
-      </w:pPr>
-      <w:r>
-        <w:t>Set app to listen on a specific port</w:t>
-      </w:r>
-    </w:p>
-    <w:p>
-      <w:pPr>
-        <w:pStyle w:val="ListParagraph"/>
-        <w:numPr>
-          <w:ilvl w:val="2"/>
-          <w:numId w:val="7"/>
-        </w:numPr>
-      </w:pPr>
-      <w:proofErr w:type="spellStart"/>
-      <w:r>
-        <w:t>MongoClient</w:t>
-      </w:r>
-      <w:proofErr w:type="spellEnd"/>
-    </w:p>
-    <w:p>
-      <w:pPr>
-        <w:pStyle w:val="ListParagraph"/>
-        <w:numPr>
-          <w:ilvl w:val="3"/>
-          <w:numId w:val="7"/>
-        </w:numPr>
-      </w:pPr>
-      <w:r>
-        <w:t>Req</w:t>
-      </w:r>
-      <w:r>
-        <w:t>uire</w:t>
-      </w:r>
-      <w:r>
-        <w:t xml:space="preserve"> the database </w:t>
-      </w:r>
-      <w:proofErr w:type="spellStart"/>
-      <w:r>
-        <w:t>config</w:t>
-      </w:r>
-      <w:proofErr w:type="spellEnd"/>
-      <w:r>
-        <w:t xml:space="preserve"> file that contains the connection string</w:t>
-      </w:r>
-    </w:p>
-    <w:p>
-      <w:pPr>
-        <w:pStyle w:val="ListParagraph"/>
-        <w:numPr>
-          <w:ilvl w:val="3"/>
-          <w:numId w:val="7"/>
-        </w:numPr>
-      </w:pPr>
-      <w:r>
-        <w:t xml:space="preserve">Use the </w:t>
-      </w:r>
-      <w:proofErr w:type="spellStart"/>
-      <w:r>
-        <w:t>mongoclient</w:t>
-      </w:r>
-      <w:proofErr w:type="spellEnd"/>
-      <w:r>
-        <w:t xml:space="preserve"> connect function passing the database connect string, </w:t>
-      </w:r>
-      <w:proofErr w:type="gramStart"/>
-      <w:r>
-        <w:t xml:space="preserve">{ </w:t>
-      </w:r>
-      <w:proofErr w:type="spellStart"/>
-      <w:r>
-        <w:t>useNewUrlParser</w:t>
-      </w:r>
-      <w:proofErr w:type="spellEnd"/>
-      <w:proofErr w:type="gramEnd"/>
-      <w:r>
-        <w:t>: true} to use the latest version of the connection string, and a call back function.</w:t>
-      </w:r>
-    </w:p>
-    <w:p>
-      <w:pPr>
-        <w:pStyle w:val="ListParagraph"/>
-        <w:numPr>
-          <w:ilvl w:val="2"/>
-          <w:numId w:val="7"/>
-        </w:numPr>
-      </w:pPr>
-      <w:r>
-        <w:t>Body-Parser</w:t>
-      </w:r>
-      <w:r>
-        <w:t xml:space="preserve"> – Express Middleware that parses HTTP request body.</w:t>
-      </w:r>
-    </w:p>
-    <w:p>
-      <w:pPr>
-        <w:pStyle w:val="ListParagraph"/>
-        <w:numPr>
-          <w:ilvl w:val="2"/>
-          <w:numId w:val="7"/>
-        </w:numPr>
-      </w:pPr>
-      <w:r>
-        <w:t>EJS</w:t>
-      </w:r>
-      <w:r>
-        <w:t xml:space="preserve"> – </w:t>
-      </w:r>
-      <w:r>
-        <w:rPr>
-          <w:b/>
-        </w:rPr>
-        <w:t>E</w:t>
-      </w:r>
-      <w:r>
-        <w:t xml:space="preserve">mbedded </w:t>
-      </w:r>
-      <w:r>
-        <w:rPr>
-          <w:b/>
-        </w:rPr>
-        <w:t>J</w:t>
-      </w:r>
-      <w:r>
-        <w:t>ava</w:t>
-      </w:r>
-      <w:r>
-        <w:rPr>
-          <w:b/>
-        </w:rPr>
-        <w:t>S</w:t>
-      </w:r>
-      <w:r>
-        <w:t xml:space="preserve">cript </w:t>
-      </w:r>
-      <w:proofErr w:type="spellStart"/>
-      <w:r>
-        <w:t>templating</w:t>
-      </w:r>
-      <w:proofErr w:type="spellEnd"/>
-      <w:r>
-        <w:t xml:space="preserve"> language</w:t>
-      </w:r>
-    </w:p>
-    <w:p>
-      <w:pPr>
-        <w:pStyle w:val="ListParagraph"/>
-        <w:numPr>
-          <w:ilvl w:val="2"/>
-          <w:numId w:val="7"/>
-        </w:numPr>
-      </w:pPr>
-      <w:r>
-        <w:t>Kafka-Node</w:t>
-      </w:r>
-      <w:r>
-        <w:t xml:space="preserve"> – Is a Node client for Apache Kafka.</w:t>
-      </w:r>
-    </w:p>
-    <w:p>
-      <w:pPr>
-        <w:pStyle w:val="ListParagraph"/>
-        <w:numPr>
-          <w:ilvl w:val="3"/>
-          <w:numId w:val="7"/>
-        </w:numPr>
-      </w:pPr>
-      <w:r>
+        </w:rPr>
+      </w:pPr>
+    </w:p>
+    <w:p>
+      <w:pPr>
+        <w:rPr>
+          <w:b/>
+        </w:rPr>
+      </w:pPr>
+      <w:r>
+        <w:rPr>
+          <w:b/>
+        </w:rPr>
         <w:lastRenderedPageBreak/>
-        <w:t xml:space="preserve">Used to communicate with Kafka </w:t>
-      </w:r>
-      <w:r>
-        <w:t>server (running on local machine for testing purposes)</w:t>
-      </w:r>
-    </w:p>
-    <w:p>
-      <w:pPr>
-        <w:pStyle w:val="ListParagraph"/>
-        <w:numPr>
-          <w:ilvl w:val="0"/>
-          <w:numId w:val="7"/>
-        </w:numPr>
-        <w:rPr>
-          <w:b/>
-        </w:rPr>
-      </w:pPr>
-      <w:r>
-        <w:rPr>
-          <w:b/>
-        </w:rPr>
-        <w:t>Kafka</w:t>
-      </w:r>
-    </w:p>
-    <w:p>
-      <w:pPr>
-        <w:pStyle w:val="ListParagraph"/>
-        <w:numPr>
-          <w:ilvl w:val="0"/>
-          <w:numId w:val="7"/>
-        </w:numPr>
-        <w:rPr>
-          <w:b/>
-        </w:rPr>
-      </w:pPr>
-      <w:r>
-        <w:rPr>
-          <w:b/>
-        </w:rPr>
-        <w:t>MongoDB</w:t>
-      </w:r>
-    </w:p>
-    <w:p>
-      <w:pPr>
-        <w:rPr>
-          <w:b/>
-        </w:rPr>
-      </w:pPr>
-      <w:r>
-        <w:rPr>
-          <w:b/>
-        </w:rPr>
-        <w:t>External Interface Requirements</w:t>
-      </w:r>
-    </w:p>
-    <w:p>
-      <w:pPr>
-        <w:pStyle w:val="ListParagraph"/>
-        <w:numPr>
-          <w:ilvl w:val="0"/>
-          <w:numId w:val="2"/>
-        </w:numPr>
-        <w:ind w:left="720"/>
-        <w:rPr>
-          <w:b/>
-          <w:sz w:val="24"/>
-          <w:szCs w:val="24"/>
-        </w:rPr>
-      </w:pPr>
-      <w:r>
-        <w:rPr>
-          <w:b/>
-          <w:sz w:val="24"/>
-          <w:szCs w:val="24"/>
-        </w:rPr>
-        <w:t xml:space="preserve"> User Interfaces</w:t>
-      </w:r>
-    </w:p>
-    <w:p>
-      <w:pPr>
-        <w:pStyle w:val="ListParagraph"/>
-        <w:numPr>
-          <w:ilvl w:val="0"/>
-          <w:numId w:val="3"/>
-        </w:numPr>
-        <w:ind w:left="1080"/>
-        <w:rPr>
-          <w:sz w:val="24"/>
-          <w:szCs w:val="24"/>
-        </w:rPr>
-      </w:pPr>
-      <w:r>
-        <w:rPr>
-          <w:sz w:val="24"/>
-          <w:szCs w:val="24"/>
-        </w:rPr>
-        <w:t xml:space="preserve">Front-end software: </w:t>
-      </w:r>
-      <w:proofErr w:type="spellStart"/>
-      <w:r>
-        <w:rPr>
-          <w:sz w:val="24"/>
-          <w:szCs w:val="24"/>
-        </w:rPr>
-        <w:t>NodeJS</w:t>
-      </w:r>
-      <w:proofErr w:type="spellEnd"/>
-      <w:r>
-        <w:rPr>
-          <w:sz w:val="24"/>
-          <w:szCs w:val="24"/>
-        </w:rPr>
-        <w:t xml:space="preserve"> version</w:t>
-      </w:r>
-    </w:p>
-    <w:p>
-      <w:pPr>
-        <w:pStyle w:val="ListParagraph"/>
-        <w:numPr>
-          <w:ilvl w:val="0"/>
-          <w:numId w:val="3"/>
-        </w:numPr>
-        <w:ind w:left="1080"/>
-        <w:rPr>
-          <w:sz w:val="24"/>
-          <w:szCs w:val="24"/>
-        </w:rPr>
-      </w:pPr>
-      <w:r>
-        <w:rPr>
-          <w:sz w:val="24"/>
-          <w:szCs w:val="24"/>
-        </w:rPr>
-        <w:t xml:space="preserve">Back-end software: </w:t>
-      </w:r>
-      <w:proofErr w:type="spellStart"/>
-      <w:r>
-        <w:rPr>
-          <w:sz w:val="24"/>
-          <w:szCs w:val="24"/>
-        </w:rPr>
-        <w:t>ExpressJS</w:t>
-      </w:r>
-      <w:proofErr w:type="spellEnd"/>
-      <w:r>
-        <w:rPr>
-          <w:sz w:val="24"/>
-          <w:szCs w:val="24"/>
-        </w:rPr>
-        <w:t>, Kafka, and MongoDB</w:t>
-      </w:r>
-    </w:p>
-    <w:p>
-      <w:pPr>
-        <w:pStyle w:val="ListParagraph"/>
-        <w:numPr>
-          <w:ilvl w:val="0"/>
-          <w:numId w:val="2"/>
-        </w:numPr>
-        <w:ind w:left="720"/>
-        <w:rPr>
-          <w:b/>
-          <w:sz w:val="24"/>
-          <w:szCs w:val="24"/>
-        </w:rPr>
-      </w:pPr>
-      <w:r>
-        <w:rPr>
-          <w:b/>
-          <w:sz w:val="24"/>
-          <w:szCs w:val="24"/>
-        </w:rPr>
-        <w:t>Hardware Interfaces</w:t>
-      </w:r>
-    </w:p>
-    <w:p>
-      <w:pPr>
-        <w:pStyle w:val="ListParagraph"/>
-        <w:numPr>
-          <w:ilvl w:val="0"/>
-          <w:numId w:val="4"/>
-        </w:numPr>
-        <w:ind w:left="1080"/>
-        <w:rPr>
-          <w:sz w:val="24"/>
-          <w:szCs w:val="24"/>
-        </w:rPr>
-      </w:pPr>
-      <w:r>
-        <w:rPr>
-          <w:sz w:val="24"/>
-          <w:szCs w:val="24"/>
-        </w:rPr>
-        <w:t xml:space="preserve">A browser which supports HTML and </w:t>
-      </w:r>
-      <w:proofErr w:type="spellStart"/>
-      <w:r>
-        <w:rPr>
-          <w:sz w:val="24"/>
-          <w:szCs w:val="24"/>
-        </w:rPr>
-        <w:t>Javascript</w:t>
-      </w:r>
-      <w:proofErr w:type="spellEnd"/>
-    </w:p>
-    <w:p>
-      <w:pPr>
-        <w:pStyle w:val="ListParagraph"/>
-        <w:numPr>
-          <w:ilvl w:val="0"/>
-          <w:numId w:val="2"/>
-        </w:numPr>
-        <w:ind w:left="720"/>
-        <w:rPr>
-          <w:b/>
-          <w:sz w:val="24"/>
-          <w:szCs w:val="24"/>
-        </w:rPr>
-      </w:pPr>
-      <w:r>
-        <w:rPr>
-          <w:b/>
-          <w:sz w:val="24"/>
-          <w:szCs w:val="24"/>
-        </w:rPr>
-        <w:t xml:space="preserve"> Software Interfaces</w:t>
-      </w:r>
-    </w:p>
-    <w:p>
-      <w:pPr>
-        <w:pStyle w:val="ListParagraph"/>
-        <w:numPr>
-          <w:ilvl w:val="0"/>
-          <w:numId w:val="5"/>
-        </w:numPr>
-        <w:ind w:left="1080"/>
-        <w:rPr>
-          <w:sz w:val="24"/>
-          <w:szCs w:val="24"/>
-        </w:rPr>
-      </w:pPr>
-      <w:r>
-        <w:rPr>
-          <w:sz w:val="24"/>
-          <w:szCs w:val="24"/>
-        </w:rPr>
-        <w:t>Developed in Windows utilizing Visual Studio Code.</w:t>
-      </w:r>
-    </w:p>
-    <w:p>
-      <w:pPr>
-        <w:pStyle w:val="ListParagraph"/>
-        <w:numPr>
-          <w:ilvl w:val="0"/>
-          <w:numId w:val="5"/>
-        </w:numPr>
-        <w:ind w:left="1080"/>
-        <w:rPr>
-          <w:sz w:val="24"/>
-          <w:szCs w:val="24"/>
-        </w:rPr>
-      </w:pPr>
-      <w:proofErr w:type="spellStart"/>
-      <w:r>
-        <w:rPr>
-          <w:sz w:val="24"/>
-          <w:szCs w:val="24"/>
-        </w:rPr>
-        <w:t>NodeJS</w:t>
-      </w:r>
-      <w:proofErr w:type="spellEnd"/>
-      <w:r>
-        <w:rPr>
-          <w:sz w:val="24"/>
-          <w:szCs w:val="24"/>
-        </w:rPr>
-        <w:t xml:space="preserve"> for the </w:t>
-      </w:r>
-      <w:proofErr w:type="spellStart"/>
-      <w:r>
-        <w:rPr>
-          <w:sz w:val="24"/>
-          <w:szCs w:val="24"/>
-        </w:rPr>
-        <w:t>Javascript</w:t>
-      </w:r>
-      <w:proofErr w:type="spellEnd"/>
-      <w:r>
-        <w:rPr>
-          <w:sz w:val="24"/>
-          <w:szCs w:val="24"/>
-        </w:rPr>
-        <w:t xml:space="preserve"> runtime engine.</w:t>
-      </w:r>
-    </w:p>
-    <w:p>
-      <w:pPr>
-        <w:pStyle w:val="ListParagraph"/>
-        <w:numPr>
-          <w:ilvl w:val="0"/>
-          <w:numId w:val="5"/>
-        </w:numPr>
-        <w:ind w:left="1080"/>
-        <w:rPr>
-          <w:sz w:val="24"/>
-          <w:szCs w:val="24"/>
-        </w:rPr>
-      </w:pPr>
-      <w:r>
-        <w:rPr>
-          <w:sz w:val="24"/>
-          <w:szCs w:val="24"/>
-        </w:rPr>
-        <w:t>MongoDB as a backup of Kafka.</w:t>
-      </w:r>
-    </w:p>
-    <w:p>
-      <w:pPr>
-        <w:pStyle w:val="ListParagraph"/>
-        <w:numPr>
-          <w:ilvl w:val="0"/>
-          <w:numId w:val="5"/>
-        </w:numPr>
-        <w:ind w:left="1080"/>
-        <w:rPr>
-          <w:sz w:val="24"/>
-          <w:szCs w:val="24"/>
-        </w:rPr>
-      </w:pPr>
-      <w:r>
-        <w:rPr>
-          <w:sz w:val="24"/>
-          <w:szCs w:val="24"/>
-        </w:rPr>
-        <w:t>Kafka real-time topic monitoring.</w:t>
-      </w:r>
-    </w:p>
-    <w:p>
-      <w:pPr>
-        <w:pStyle w:val="ListParagraph"/>
-        <w:numPr>
-          <w:ilvl w:val="0"/>
-          <w:numId w:val="2"/>
-        </w:numPr>
-        <w:ind w:left="720"/>
-        <w:rPr>
-          <w:b/>
-          <w:sz w:val="24"/>
-          <w:szCs w:val="24"/>
-        </w:rPr>
-      </w:pPr>
-      <w:r>
-        <w:rPr>
-          <w:b/>
-          <w:sz w:val="24"/>
-          <w:szCs w:val="24"/>
-        </w:rPr>
-        <w:t xml:space="preserve"> Communications Interfaces</w:t>
-      </w:r>
-    </w:p>
-    <w:p>
-      <w:pPr>
-        <w:pStyle w:val="ListParagraph"/>
-        <w:numPr>
-          <w:ilvl w:val="0"/>
-          <w:numId w:val="6"/>
-        </w:numPr>
-        <w:ind w:left="1080"/>
-      </w:pPr>
-      <w:r>
-        <w:t xml:space="preserve">This project supports all types of web browsers. </w:t>
-      </w:r>
-    </w:p>
-    <w:p/>
-    <w:p/>
+        <w:t xml:space="preserve">Chef </w:t>
+      </w:r>
+      <w:bookmarkStart w:id="0" w:name="_GoBack"/>
+      <w:bookmarkEnd w:id="0"/>
+    </w:p>
+    <w:p>
+      <w:r>
+        <w:t>Allows the “Chefs” to view the orders, select orders using the arrow keys, and remove orders (using the enter key) when they have finished “preparing” the order.</w:t>
+      </w:r>
+    </w:p>
+    <w:p>
+      <w:r>
+        <w:t xml:space="preserve"> </w:t>
+      </w:r>
+    </w:p>
+    <w:p>
+      <w:r>
+        <w:rPr>
+          <w:noProof/>
+        </w:rPr>
+        <w:drawing>
+          <wp:inline distT="0" distB="0" distL="0" distR="0">
+            <wp:extent cx="5943600" cy="2695575"/>
+            <wp:effectExtent l="0" t="0" r="0" b="9525"/>
+            <wp:docPr id="4" name="Picture 4"/>
+            <wp:cNvGraphicFramePr>
+              <a:graphicFrameLocks xmlns:a="http://schemas.openxmlformats.org/drawingml/2006/main" noChangeAspect="1"/>
+            </wp:cNvGraphicFramePr>
+            <a:graphic xmlns:a="http://schemas.openxmlformats.org/drawingml/2006/main">
+              <a:graphicData uri="http://schemas.openxmlformats.org/drawingml/2006/picture">
+                <pic:pic xmlns:pic="http://schemas.openxmlformats.org/drawingml/2006/picture">
+                  <pic:nvPicPr>
+                    <pic:cNvPr id="0" name="Picture 1"/>
+                    <pic:cNvPicPr>
+                      <a:picLocks noChangeAspect="1" noChangeArrowheads="1"/>
+                    </pic:cNvPicPr>
+                  </pic:nvPicPr>
+                  <pic:blipFill>
+                    <a:blip r:embed="rId11">
+                      <a:extLst>
+                        <a:ext uri="{28A0092B-C50C-407E-A947-70E740481C1C}">
+                          <a14:useLocalDpi xmlns:a14="http://schemas.microsoft.com/office/drawing/2010/main" val="0"/>
+                        </a:ext>
+                      </a:extLst>
+                    </a:blip>
+                    <a:srcRect/>
+                    <a:stretch>
+                      <a:fillRect/>
+                    </a:stretch>
+                  </pic:blipFill>
+                  <pic:spPr bwMode="auto">
+                    <a:xfrm>
+                      <a:off x="0" y="0"/>
+                      <a:ext cx="5943600" cy="2695575"/>
+                    </a:xfrm>
+                    <a:prstGeom prst="rect">
+                      <a:avLst/>
+                    </a:prstGeom>
+                    <a:noFill/>
+                    <a:ln>
+                      <a:noFill/>
+                    </a:ln>
+                  </pic:spPr>
+                </pic:pic>
+              </a:graphicData>
+            </a:graphic>
+          </wp:inline>
+        </w:drawing>
+      </w:r>
+    </w:p>
     <w:sectPr>
       <w:pgSz w:w="12240" w:h="15840"/>
       <w:pgMar w:top="1440" w:right="1440" w:bottom="1440" w:left="1440" w:header="720" w:footer="720" w:gutter="0"/>

</xml_diff>